<commit_message>
CRUD Oefeningen + images
</commit_message>
<xml_diff>
--- a/user stories (4).docx
+++ b/user stories (4).docx
@@ -4,7 +4,7 @@
   <w:body>
     <w:p>
       <w:pPr>
-        <w:pStyle w:val="Heading1"/>
+        <w:pStyle w:val="Kop1"/>
       </w:pPr>
       <w:r>
         <w:t>Beheerder deel:</w:t>
@@ -25,7 +25,7 @@
     </w:p>
     <w:p>
       <w:pPr>
-        <w:pStyle w:val="ListParagraph"/>
+        <w:pStyle w:val="Lijstalinea"/>
         <w:numPr>
           <w:ilvl w:val="0"/>
           <w:numId w:val="3"/>
@@ -36,6 +36,20 @@
       </w:pPr>
       <w:r>
         <w:rPr>
+          <w:b/>
+          <w:bCs/>
+          <w:color w:val="ED7D31" w:themeColor="accent2"/>
+        </w:rPr>
+        <w:t>READ</w:t>
+      </w:r>
+      <w:r>
+        <w:rPr>
+          <w:color w:val="ED7D31" w:themeColor="accent2"/>
+        </w:rPr>
+        <w:t xml:space="preserve"> </w:t>
+      </w:r>
+      <w:r>
+        <w:rPr>
           <w:color w:val="ED7D31" w:themeColor="accent2"/>
         </w:rPr>
         <w:t xml:space="preserve">Als </w:t>
@@ -49,7 +63,7 @@
     </w:p>
     <w:p>
       <w:pPr>
-        <w:pStyle w:val="ListParagraph"/>
+        <w:pStyle w:val="Lijstalinea"/>
         <w:numPr>
           <w:ilvl w:val="0"/>
           <w:numId w:val="3"/>
@@ -60,6 +74,20 @@
       </w:pPr>
       <w:r>
         <w:rPr>
+          <w:b/>
+          <w:bCs/>
+          <w:color w:val="ED7D31" w:themeColor="accent2"/>
+        </w:rPr>
+        <w:t>EDIT</w:t>
+      </w:r>
+      <w:r>
+        <w:rPr>
+          <w:color w:val="ED7D31" w:themeColor="accent2"/>
+        </w:rPr>
+        <w:t xml:space="preserve"> </w:t>
+      </w:r>
+      <w:r>
+        <w:rPr>
           <w:color w:val="ED7D31" w:themeColor="accent2"/>
         </w:rPr>
         <w:t xml:space="preserve">Als beheerder wil ik in de </w:t>
@@ -103,7 +131,7 @@
     </w:p>
     <w:p>
       <w:pPr>
-        <w:pStyle w:val="ListParagraph"/>
+        <w:pStyle w:val="Lijstalinea"/>
         <w:numPr>
           <w:ilvl w:val="0"/>
           <w:numId w:val="3"/>
@@ -114,6 +142,20 @@
       </w:pPr>
       <w:r>
         <w:rPr>
+          <w:b/>
+          <w:bCs/>
+          <w:color w:val="ED7D31" w:themeColor="accent2"/>
+        </w:rPr>
+        <w:t>DELETE</w:t>
+      </w:r>
+      <w:r>
+        <w:rPr>
+          <w:color w:val="ED7D31" w:themeColor="accent2"/>
+        </w:rPr>
+        <w:t xml:space="preserve"> </w:t>
+      </w:r>
+      <w:r>
+        <w:rPr>
           <w:color w:val="ED7D31" w:themeColor="accent2"/>
         </w:rPr>
         <w:t xml:space="preserve">Als beheerder wil ik </w:t>
@@ -169,7 +211,7 @@
     </w:p>
     <w:p>
       <w:pPr>
-        <w:pStyle w:val="ListParagraph"/>
+        <w:pStyle w:val="Lijstalinea"/>
         <w:numPr>
           <w:ilvl w:val="0"/>
           <w:numId w:val="3"/>
@@ -177,6 +219,20 @@
       </w:pPr>
       <w:r>
         <w:rPr>
+          <w:b/>
+          <w:bCs/>
+          <w:color w:val="ED7D31" w:themeColor="accent2"/>
+        </w:rPr>
+        <w:t>EDIT 2</w:t>
+      </w:r>
+      <w:r>
+        <w:rPr>
+          <w:color w:val="ED7D31" w:themeColor="accent2"/>
+        </w:rPr>
+        <w:t xml:space="preserve"> </w:t>
+      </w:r>
+      <w:r>
+        <w:rPr>
           <w:color w:val="ED7D31" w:themeColor="accent2"/>
         </w:rPr>
         <w:t>Als beheerder wil ik nadat ik een oefening heb gekozen, de oefening kunnen aanpassen.</w:t>
@@ -193,7 +249,7 @@
     </w:p>
     <w:p>
       <w:pPr>
-        <w:pStyle w:val="ListParagraph"/>
+        <w:pStyle w:val="Lijstalinea"/>
         <w:numPr>
           <w:ilvl w:val="0"/>
           <w:numId w:val="3"/>
@@ -204,6 +260,20 @@
       </w:pPr>
       <w:r>
         <w:rPr>
+          <w:b/>
+          <w:bCs/>
+          <w:color w:val="ED7D31" w:themeColor="accent2"/>
+        </w:rPr>
+        <w:t>CREATE</w:t>
+      </w:r>
+      <w:r>
+        <w:rPr>
+          <w:color w:val="ED7D31" w:themeColor="accent2"/>
+        </w:rPr>
+        <w:t xml:space="preserve"> </w:t>
+      </w:r>
+      <w:r>
+        <w:rPr>
           <w:color w:val="ED7D31" w:themeColor="accent2"/>
         </w:rPr>
         <w:t>Als beheerder wil ik boven</w:t>
@@ -229,7 +299,7 @@
     </w:p>
     <w:p>
       <w:pPr>
-        <w:pStyle w:val="ListParagraph"/>
+        <w:pStyle w:val="Lijstalinea"/>
         <w:numPr>
           <w:ilvl w:val="0"/>
           <w:numId w:val="3"/>
@@ -247,7 +317,7 @@
     </w:p>
     <w:p>
       <w:pPr>
-        <w:pStyle w:val="ListParagraph"/>
+        <w:pStyle w:val="Lijstalinea"/>
         <w:numPr>
           <w:ilvl w:val="0"/>
           <w:numId w:val="3"/>
@@ -277,7 +347,7 @@
     </w:p>
     <w:p>
       <w:pPr>
-        <w:pStyle w:val="ListParagraph"/>
+        <w:pStyle w:val="Lijstalinea"/>
         <w:numPr>
           <w:ilvl w:val="0"/>
           <w:numId w:val="3"/>
@@ -307,7 +377,7 @@
     </w:p>
     <w:p>
       <w:pPr>
-        <w:pStyle w:val="ListParagraph"/>
+        <w:pStyle w:val="Lijstalinea"/>
         <w:numPr>
           <w:ilvl w:val="0"/>
           <w:numId w:val="3"/>
@@ -325,7 +395,7 @@
     </w:p>
     <w:p>
       <w:pPr>
-        <w:pStyle w:val="ListParagraph"/>
+        <w:pStyle w:val="Lijstalinea"/>
         <w:numPr>
           <w:ilvl w:val="0"/>
           <w:numId w:val="3"/>
@@ -343,7 +413,7 @@
     </w:p>
     <w:p>
       <w:pPr>
-        <w:pStyle w:val="ListParagraph"/>
+        <w:pStyle w:val="Lijstalinea"/>
         <w:numPr>
           <w:ilvl w:val="0"/>
           <w:numId w:val="3"/>
@@ -375,7 +445,7 @@
     </w:p>
     <w:p>
       <w:pPr>
-        <w:pStyle w:val="ListParagraph"/>
+        <w:pStyle w:val="Lijstalinea"/>
         <w:numPr>
           <w:ilvl w:val="0"/>
           <w:numId w:val="4"/>
@@ -401,7 +471,7 @@
     </w:p>
     <w:p>
       <w:pPr>
-        <w:pStyle w:val="ListParagraph"/>
+        <w:pStyle w:val="Lijstalinea"/>
         <w:numPr>
           <w:ilvl w:val="0"/>
           <w:numId w:val="4"/>
@@ -442,7 +512,7 @@
     </w:p>
     <w:p>
       <w:pPr>
-        <w:pStyle w:val="ListParagraph"/>
+        <w:pStyle w:val="Lijstalinea"/>
         <w:numPr>
           <w:ilvl w:val="0"/>
           <w:numId w:val="4"/>
@@ -459,7 +529,7 @@
     </w:p>
     <w:p>
       <w:pPr>
-        <w:pStyle w:val="Heading1"/>
+        <w:pStyle w:val="Kop1"/>
       </w:pPr>
       <w:r>
         <w:lastRenderedPageBreak/>
@@ -481,7 +551,7 @@
     </w:p>
     <w:p>
       <w:pPr>
-        <w:pStyle w:val="ListParagraph"/>
+        <w:pStyle w:val="Lijstalinea"/>
         <w:numPr>
           <w:ilvl w:val="0"/>
           <w:numId w:val="4"/>
@@ -499,7 +569,7 @@
     </w:p>
     <w:p>
       <w:pPr>
-        <w:pStyle w:val="ListParagraph"/>
+        <w:pStyle w:val="Lijstalinea"/>
         <w:numPr>
           <w:ilvl w:val="0"/>
           <w:numId w:val="4"/>
@@ -511,7 +581,7 @@
     </w:p>
     <w:p>
       <w:pPr>
-        <w:pStyle w:val="ListParagraph"/>
+        <w:pStyle w:val="Lijstalinea"/>
         <w:numPr>
           <w:ilvl w:val="0"/>
           <w:numId w:val="4"/>
@@ -566,7 +636,7 @@
     </w:p>
     <w:p>
       <w:pPr>
-        <w:pStyle w:val="ListParagraph"/>
+        <w:pStyle w:val="Lijstalinea"/>
         <w:numPr>
           <w:ilvl w:val="0"/>
           <w:numId w:val="2"/>
@@ -590,7 +660,7 @@
     </w:p>
     <w:p>
       <w:pPr>
-        <w:pStyle w:val="ListParagraph"/>
+        <w:pStyle w:val="Lijstalinea"/>
         <w:numPr>
           <w:ilvl w:val="0"/>
           <w:numId w:val="2"/>
@@ -637,7 +707,7 @@
     </w:p>
     <w:p>
       <w:pPr>
-        <w:pStyle w:val="ListParagraph"/>
+        <w:pStyle w:val="Lijstalinea"/>
         <w:numPr>
           <w:ilvl w:val="0"/>
           <w:numId w:val="1"/>
@@ -649,7 +719,7 @@
     </w:p>
     <w:p>
       <w:pPr>
-        <w:pStyle w:val="ListParagraph"/>
+        <w:pStyle w:val="Lijstalinea"/>
         <w:numPr>
           <w:ilvl w:val="0"/>
           <w:numId w:val="1"/>
@@ -661,7 +731,7 @@
     </w:p>
     <w:p>
       <w:pPr>
-        <w:pStyle w:val="ListParagraph"/>
+        <w:pStyle w:val="Lijstalinea"/>
         <w:numPr>
           <w:ilvl w:val="0"/>
           <w:numId w:val="1"/>
@@ -712,7 +782,7 @@
     </w:p>
     <w:p>
       <w:pPr>
-        <w:pStyle w:val="ListParagraph"/>
+        <w:pStyle w:val="Lijstalinea"/>
         <w:numPr>
           <w:ilvl w:val="0"/>
           <w:numId w:val="1"/>
@@ -724,7 +794,7 @@
     </w:p>
     <w:p>
       <w:pPr>
-        <w:pStyle w:val="ListParagraph"/>
+        <w:pStyle w:val="Lijstalinea"/>
         <w:numPr>
           <w:ilvl w:val="0"/>
           <w:numId w:val="1"/>
@@ -736,7 +806,7 @@
     </w:p>
     <w:p>
       <w:pPr>
-        <w:pStyle w:val="ListParagraph"/>
+        <w:pStyle w:val="Lijstalinea"/>
         <w:numPr>
           <w:ilvl w:val="0"/>
           <w:numId w:val="1"/>
@@ -748,7 +818,7 @@
     </w:p>
     <w:p>
       <w:pPr>
-        <w:pStyle w:val="ListParagraph"/>
+        <w:pStyle w:val="Lijstalinea"/>
         <w:numPr>
           <w:ilvl w:val="0"/>
           <w:numId w:val="1"/>
@@ -760,7 +830,7 @@
     </w:p>
     <w:p>
       <w:pPr>
-        <w:pStyle w:val="ListParagraph"/>
+        <w:pStyle w:val="Lijstalinea"/>
         <w:numPr>
           <w:ilvl w:val="0"/>
           <w:numId w:val="1"/>
@@ -772,7 +842,7 @@
     </w:p>
     <w:p>
       <w:pPr>
-        <w:pStyle w:val="ListParagraph"/>
+        <w:pStyle w:val="Lijstalinea"/>
         <w:numPr>
           <w:ilvl w:val="0"/>
           <w:numId w:val="1"/>
@@ -784,7 +854,7 @@
     </w:p>
     <w:p>
       <w:pPr>
-        <w:pStyle w:val="ListParagraph"/>
+        <w:pStyle w:val="Lijstalinea"/>
         <w:numPr>
           <w:ilvl w:val="0"/>
           <w:numId w:val="1"/>
@@ -796,7 +866,7 @@
     </w:p>
     <w:p>
       <w:pPr>
-        <w:pStyle w:val="ListParagraph"/>
+        <w:pStyle w:val="Lijstalinea"/>
         <w:numPr>
           <w:ilvl w:val="0"/>
           <w:numId w:val="1"/>
@@ -808,7 +878,7 @@
     </w:p>
     <w:p>
       <w:pPr>
-        <w:pStyle w:val="ListParagraph"/>
+        <w:pStyle w:val="Lijstalinea"/>
         <w:numPr>
           <w:ilvl w:val="0"/>
           <w:numId w:val="1"/>
@@ -820,7 +890,7 @@
     </w:p>
     <w:p>
       <w:pPr>
-        <w:pStyle w:val="ListParagraph"/>
+        <w:pStyle w:val="Lijstalinea"/>
         <w:numPr>
           <w:ilvl w:val="0"/>
           <w:numId w:val="1"/>
@@ -1702,15 +1772,15 @@
     <w:lsdException w:name="Unresolved Mention" w:semiHidden="1" w:unhideWhenUsed="1"/>
     <w:lsdException w:name="Smart Link" w:semiHidden="1" w:unhideWhenUsed="1"/>
   </w:latentStyles>
-  <w:style w:type="paragraph" w:default="1" w:styleId="Normal">
+  <w:style w:type="paragraph" w:default="1" w:styleId="Standaard">
     <w:name w:val="Normal"/>
     <w:qFormat/>
   </w:style>
-  <w:style w:type="paragraph" w:styleId="Heading1">
+  <w:style w:type="paragraph" w:styleId="Kop1">
     <w:name w:val="heading 1"/>
-    <w:basedOn w:val="Normal"/>
-    <w:next w:val="Normal"/>
-    <w:link w:val="Heading1Char"/>
+    <w:basedOn w:val="Standaard"/>
+    <w:next w:val="Standaard"/>
+    <w:link w:val="Kop1Char"/>
     <w:uiPriority w:val="9"/>
     <w:qFormat/>
     <w:rsid w:val="002304A0"/>
@@ -1727,13 +1797,13 @@
       <w:szCs w:val="32"/>
     </w:rPr>
   </w:style>
-  <w:style w:type="character" w:default="1" w:styleId="DefaultParagraphFont">
+  <w:style w:type="character" w:default="1" w:styleId="Standaardalinea-lettertype">
     <w:name w:val="Default Paragraph Font"/>
     <w:uiPriority w:val="1"/>
     <w:semiHidden/>
     <w:unhideWhenUsed/>
   </w:style>
-  <w:style w:type="table" w:default="1" w:styleId="TableNormal">
+  <w:style w:type="table" w:default="1" w:styleId="Standaardtabel">
     <w:name w:val="Normal Table"/>
     <w:uiPriority w:val="99"/>
     <w:semiHidden/>
@@ -1748,15 +1818,15 @@
       </w:tblCellMar>
     </w:tblPr>
   </w:style>
-  <w:style w:type="numbering" w:default="1" w:styleId="NoList">
+  <w:style w:type="numbering" w:default="1" w:styleId="Geenlijst">
     <w:name w:val="No List"/>
     <w:uiPriority w:val="99"/>
     <w:semiHidden/>
     <w:unhideWhenUsed/>
   </w:style>
-  <w:style w:type="paragraph" w:styleId="ListParagraph">
+  <w:style w:type="paragraph" w:styleId="Lijstalinea">
     <w:name w:val="List Paragraph"/>
-    <w:basedOn w:val="Normal"/>
+    <w:basedOn w:val="Standaard"/>
     <w:uiPriority w:val="34"/>
     <w:qFormat/>
     <w:rsid w:val="00004287"/>
@@ -1765,10 +1835,10 @@
       <w:contextualSpacing/>
     </w:pPr>
   </w:style>
-  <w:style w:type="character" w:customStyle="1" w:styleId="Heading1Char">
-    <w:name w:val="Heading 1 Char"/>
-    <w:basedOn w:val="DefaultParagraphFont"/>
-    <w:link w:val="Heading1"/>
+  <w:style w:type="character" w:customStyle="1" w:styleId="Kop1Char">
+    <w:name w:val="Kop 1 Char"/>
+    <w:basedOn w:val="Standaardalinea-lettertype"/>
+    <w:link w:val="Kop1"/>
     <w:uiPriority w:val="9"/>
     <w:rsid w:val="002304A0"/>
     <w:rPr>
@@ -2077,6 +2147,15 @@
 </file>
 
 <file path=customXml/item1.xml><?xml version="1.0" encoding="utf-8"?>
+<?mso-contentType ?>
+<FormTemplates xmlns="http://schemas.microsoft.com/sharepoint/v3/contenttype/forms">
+  <Display>DocumentLibraryForm</Display>
+  <Edit>DocumentLibraryForm</Edit>
+  <New>DocumentLibraryForm</New>
+</FormTemplates>
+</file>
+
+<file path=customXml/item2.xml><?xml version="1.0" encoding="utf-8"?>
 <p:properties xmlns:p="http://schemas.microsoft.com/office/2006/metadata/properties" xmlns:xsi="http://www.w3.org/2001/XMLSchema-instance" xmlns:pc="http://schemas.microsoft.com/office/infopath/2007/PartnerControls">
   <documentManagement>
     <TaxCatchAll xmlns="c96a6e63-7a4c-415e-a135-0d280d212f60" xsi:nil="true"/>
@@ -2085,15 +2164,6 @@
     </lcf76f155ced4ddcb4097134ff3c332f>
   </documentManagement>
 </p:properties>
-</file>
-
-<file path=customXml/item2.xml><?xml version="1.0" encoding="utf-8"?>
-<?mso-contentType ?>
-<FormTemplates xmlns="http://schemas.microsoft.com/sharepoint/v3/contenttype/forms">
-  <Display>DocumentLibraryForm</Display>
-  <Edit>DocumentLibraryForm</Edit>
-  <New>DocumentLibraryForm</New>
-</FormTemplates>
 </file>
 
 <file path=customXml/item3.xml><?xml version="1.0" encoding="utf-8"?>
@@ -2320,20 +2390,20 @@
 </file>
 
 <file path=customXml/itemProps1.xml><?xml version="1.0" encoding="utf-8"?>
+<ds:datastoreItem xmlns:ds="http://schemas.openxmlformats.org/officeDocument/2006/customXml" ds:itemID="{5C7FC33C-4C97-41C7-8DE5-5C39F3C86B14}">
+  <ds:schemaRefs>
+    <ds:schemaRef ds:uri="http://schemas.microsoft.com/sharepoint/v3/contenttype/forms"/>
+  </ds:schemaRefs>
+</ds:datastoreItem>
+</file>
+
+<file path=customXml/itemProps2.xml><?xml version="1.0" encoding="utf-8"?>
 <ds:datastoreItem xmlns:ds="http://schemas.openxmlformats.org/officeDocument/2006/customXml" ds:itemID="{FE42CF6C-3490-4E39-B220-C0441A755A03}">
   <ds:schemaRefs>
     <ds:schemaRef ds:uri="http://schemas.microsoft.com/office/2006/metadata/properties"/>
     <ds:schemaRef ds:uri="http://schemas.microsoft.com/office/infopath/2007/PartnerControls"/>
     <ds:schemaRef ds:uri="c96a6e63-7a4c-415e-a135-0d280d212f60"/>
     <ds:schemaRef ds:uri="0dd2303e-39a5-4199-a8dc-5b6285e9f2b4"/>
-  </ds:schemaRefs>
-</ds:datastoreItem>
-</file>
-
-<file path=customXml/itemProps2.xml><?xml version="1.0" encoding="utf-8"?>
-<ds:datastoreItem xmlns:ds="http://schemas.openxmlformats.org/officeDocument/2006/customXml" ds:itemID="{5C7FC33C-4C97-41C7-8DE5-5C39F3C86B14}">
-  <ds:schemaRefs>
-    <ds:schemaRef ds:uri="http://schemas.microsoft.com/sharepoint/v3/contenttype/forms"/>
   </ds:schemaRefs>
 </ds:datastoreItem>
 </file>

</xml_diff>

<commit_message>
Create button naar boven (volgens user story)
</commit_message>
<xml_diff>
--- a/user stories (4).docx
+++ b/user stories (4).docx
@@ -26,107 +26,17 @@
     <w:p>
       <w:pPr>
         <w:pStyle w:val="Lijstalinea"/>
-        <w:numPr>
-          <w:ilvl w:val="0"/>
-          <w:numId w:val="3"/>
-        </w:numPr>
-        <w:rPr>
-          <w:color w:val="ED7D31" w:themeColor="accent2"/>
-        </w:rPr>
-      </w:pPr>
-      <w:r>
         <w:rPr>
           <w:b/>
           <w:bCs/>
-          <w:color w:val="ED7D31" w:themeColor="accent2"/>
-        </w:rPr>
-        <w:t>READ</w:t>
-      </w:r>
-      <w:r>
-        <w:rPr>
-          <w:color w:val="ED7D31" w:themeColor="accent2"/>
-        </w:rPr>
-        <w:t xml:space="preserve"> </w:t>
-      </w:r>
-      <w:r>
-        <w:rPr>
-          <w:color w:val="ED7D31" w:themeColor="accent2"/>
-        </w:rPr>
-        <w:t xml:space="preserve">Als </w:t>
-      </w:r>
-      <w:r>
-        <w:rPr>
-          <w:color w:val="ED7D31" w:themeColor="accent2"/>
-        </w:rPr>
-        <w:t>beheerder wil ik een overzicht zien van alle oefeningen.</w:t>
-      </w:r>
-    </w:p>
-    <w:p>
-      <w:pPr>
-        <w:pStyle w:val="Lijstalinea"/>
-        <w:numPr>
-          <w:ilvl w:val="0"/>
-          <w:numId w:val="3"/>
-        </w:numPr>
-        <w:rPr>
-          <w:color w:val="ED7D31" w:themeColor="accent2"/>
         </w:rPr>
       </w:pPr>
       <w:r>
         <w:rPr>
           <w:b/>
           <w:bCs/>
-          <w:color w:val="ED7D31" w:themeColor="accent2"/>
-        </w:rPr>
-        <w:t>EDIT</w:t>
-      </w:r>
-      <w:r>
-        <w:rPr>
-          <w:color w:val="ED7D31" w:themeColor="accent2"/>
-        </w:rPr>
-        <w:t xml:space="preserve"> </w:t>
-      </w:r>
-      <w:r>
-        <w:rPr>
-          <w:color w:val="ED7D31" w:themeColor="accent2"/>
-        </w:rPr>
-        <w:t xml:space="preserve">Als beheerder wil ik in de </w:t>
-      </w:r>
-      <w:r>
-        <w:rPr>
-          <w:color w:val="ED7D31" w:themeColor="accent2"/>
-        </w:rPr>
-        <w:t>oefeningen</w:t>
-      </w:r>
-      <w:r>
-        <w:rPr>
-          <w:color w:val="ED7D31" w:themeColor="accent2"/>
-        </w:rPr>
-        <w:t xml:space="preserve">lijst een knop “bewerken” zodat ik een oefening </w:t>
-      </w:r>
-      <w:r>
-        <w:rPr>
-          <w:color w:val="ED7D31" w:themeColor="accent2"/>
-        </w:rPr>
-        <w:t>kan</w:t>
-      </w:r>
-      <w:r>
-        <w:rPr>
-          <w:color w:val="ED7D31" w:themeColor="accent2"/>
-        </w:rPr>
-        <w:t xml:space="preserve"> kiezen </w:t>
-      </w:r>
-      <w:r>
-        <w:rPr>
-          <w:color w:val="ED7D31" w:themeColor="accent2"/>
-        </w:rPr>
-        <w:t xml:space="preserve">om te </w:t>
-      </w:r>
-      <w:r>
-        <w:rPr>
-          <w:color w:val="ED7D31" w:themeColor="accent2"/>
-        </w:rPr>
-        <w:t>bewerken.</w:t>
+        </w:rPr>
+        <w:t>Lars</w:t>
       </w:r>
     </w:p>
     <w:p>
@@ -137,76 +47,34 @@
           <w:numId w:val="3"/>
         </w:numPr>
         <w:rPr>
-          <w:color w:val="ED7D31" w:themeColor="accent2"/>
+          <w:color w:val="00B050"/>
         </w:rPr>
       </w:pPr>
       <w:r>
         <w:rPr>
           <w:b/>
           <w:bCs/>
-          <w:color w:val="ED7D31" w:themeColor="accent2"/>
-        </w:rPr>
-        <w:t>DELETE</w:t>
-      </w:r>
-      <w:r>
-        <w:rPr>
-          <w:color w:val="ED7D31" w:themeColor="accent2"/>
+          <w:color w:val="00B050"/>
+        </w:rPr>
+        <w:t>READ</w:t>
+      </w:r>
+      <w:r>
+        <w:rPr>
+          <w:color w:val="00B050"/>
         </w:rPr>
         <w:t xml:space="preserve"> </w:t>
       </w:r>
       <w:r>
         <w:rPr>
-          <w:color w:val="ED7D31" w:themeColor="accent2"/>
-        </w:rPr>
-        <w:t xml:space="preserve">Als beheerder wil ik </w:t>
-      </w:r>
-      <w:r>
-        <w:rPr>
-          <w:color w:val="ED7D31" w:themeColor="accent2"/>
-        </w:rPr>
-        <w:t xml:space="preserve">in </w:t>
-      </w:r>
-      <w:r>
-        <w:rPr>
-          <w:color w:val="ED7D31" w:themeColor="accent2"/>
-        </w:rPr>
-        <w:t xml:space="preserve">de </w:t>
-      </w:r>
-      <w:r>
-        <w:rPr>
-          <w:color w:val="ED7D31" w:themeColor="accent2"/>
-        </w:rPr>
-        <w:t>oefeningen</w:t>
-      </w:r>
-      <w:r>
-        <w:rPr>
-          <w:color w:val="ED7D31" w:themeColor="accent2"/>
-        </w:rPr>
-        <w:t xml:space="preserve">lijst een </w:t>
-      </w:r>
-      <w:r>
-        <w:rPr>
-          <w:color w:val="ED7D31" w:themeColor="accent2"/>
-        </w:rPr>
-        <w:t xml:space="preserve">knop zodat ik een </w:t>
-      </w:r>
-      <w:r>
-        <w:rPr>
-          <w:color w:val="ED7D31" w:themeColor="accent2"/>
-        </w:rPr>
-        <w:t xml:space="preserve">oefening </w:t>
-      </w:r>
-      <w:r>
-        <w:rPr>
-          <w:color w:val="ED7D31" w:themeColor="accent2"/>
-        </w:rPr>
-        <w:t xml:space="preserve">kan </w:t>
-      </w:r>
-      <w:r>
-        <w:rPr>
-          <w:color w:val="ED7D31" w:themeColor="accent2"/>
-        </w:rPr>
-        <w:t>verwijderen.</w:t>
+          <w:color w:val="00B050"/>
+        </w:rPr>
+        <w:t xml:space="preserve">Als </w:t>
+      </w:r>
+      <w:r>
+        <w:rPr>
+          <w:color w:val="00B050"/>
+        </w:rPr>
+        <w:t>beheerder wil ik een overzicht zien van alle oefeningen.</w:t>
       </w:r>
     </w:p>
     <w:p>
@@ -216,35 +84,65 @@
           <w:ilvl w:val="0"/>
           <w:numId w:val="3"/>
         </w:numPr>
+        <w:rPr>
+          <w:color w:val="00B050"/>
+        </w:rPr>
       </w:pPr>
       <w:r>
         <w:rPr>
           <w:b/>
           <w:bCs/>
-          <w:color w:val="ED7D31" w:themeColor="accent2"/>
-        </w:rPr>
-        <w:t>EDIT 2</w:t>
-      </w:r>
-      <w:r>
-        <w:rPr>
-          <w:color w:val="ED7D31" w:themeColor="accent2"/>
+          <w:color w:val="00B050"/>
+        </w:rPr>
+        <w:t>EDIT</w:t>
+      </w:r>
+      <w:r>
+        <w:rPr>
+          <w:color w:val="00B050"/>
         </w:rPr>
         <w:t xml:space="preserve"> </w:t>
       </w:r>
       <w:r>
         <w:rPr>
-          <w:color w:val="ED7D31" w:themeColor="accent2"/>
-        </w:rPr>
-        <w:t>Als beheerder wil ik nadat ik een oefening heb gekozen, de oefening kunnen aanpassen.</w:t>
-      </w:r>
-      <w:r>
-        <w:rPr>
-          <w:color w:val="ED7D31" w:themeColor="accent2"/>
-        </w:rPr>
-        <w:t xml:space="preserve"> De oefening bestaat uit een titel (naam van de oefening), een Nederlandstalige instructie (uitgebreide beschrijving) en een vertaling van de instructie in het Engels. De oefeningenlijst is onderaan dit document toegevoegd. De instructies moeten zelf aangemaakt worden</w:t>
-      </w:r>
-      <w:r>
-        <w:t>.</w:t>
+          <w:color w:val="00B050"/>
+        </w:rPr>
+        <w:t xml:space="preserve">Als beheerder wil ik in de </w:t>
+      </w:r>
+      <w:r>
+        <w:rPr>
+          <w:color w:val="00B050"/>
+        </w:rPr>
+        <w:t>oefeningen</w:t>
+      </w:r>
+      <w:r>
+        <w:rPr>
+          <w:color w:val="00B050"/>
+        </w:rPr>
+        <w:t xml:space="preserve">lijst een knop “bewerken” zodat ik een oefening </w:t>
+      </w:r>
+      <w:r>
+        <w:rPr>
+          <w:color w:val="00B050"/>
+        </w:rPr>
+        <w:t>kan</w:t>
+      </w:r>
+      <w:r>
+        <w:rPr>
+          <w:color w:val="00B050"/>
+        </w:rPr>
+        <w:t xml:space="preserve"> kiezen </w:t>
+      </w:r>
+      <w:r>
+        <w:rPr>
+          <w:color w:val="00B050"/>
+        </w:rPr>
+        <w:t xml:space="preserve">om te </w:t>
+      </w:r>
+      <w:r>
+        <w:rPr>
+          <w:color w:val="00B050"/>
+        </w:rPr>
+        <w:t>bewerken.</w:t>
       </w:r>
     </w:p>
     <w:p>
@@ -255,46 +153,219 @@
           <w:numId w:val="3"/>
         </w:numPr>
         <w:rPr>
-          <w:color w:val="ED7D31" w:themeColor="accent2"/>
+          <w:color w:val="00B050"/>
         </w:rPr>
       </w:pPr>
       <w:r>
         <w:rPr>
           <w:b/>
           <w:bCs/>
+          <w:color w:val="00B050"/>
+        </w:rPr>
+        <w:t>DELETE</w:t>
+      </w:r>
+      <w:r>
+        <w:rPr>
+          <w:color w:val="00B050"/>
+        </w:rPr>
+        <w:t xml:space="preserve"> </w:t>
+      </w:r>
+      <w:r>
+        <w:rPr>
+          <w:color w:val="00B050"/>
+        </w:rPr>
+        <w:t xml:space="preserve">Als beheerder wil ik </w:t>
+      </w:r>
+      <w:r>
+        <w:rPr>
+          <w:color w:val="00B050"/>
+        </w:rPr>
+        <w:t xml:space="preserve">in </w:t>
+      </w:r>
+      <w:r>
+        <w:rPr>
+          <w:color w:val="00B050"/>
+        </w:rPr>
+        <w:t xml:space="preserve">de </w:t>
+      </w:r>
+      <w:r>
+        <w:rPr>
+          <w:color w:val="00B050"/>
+        </w:rPr>
+        <w:t>oefeningen</w:t>
+      </w:r>
+      <w:r>
+        <w:rPr>
+          <w:color w:val="00B050"/>
+        </w:rPr>
+        <w:t xml:space="preserve">lijst een </w:t>
+      </w:r>
+      <w:r>
+        <w:rPr>
+          <w:color w:val="00B050"/>
+        </w:rPr>
+        <w:t xml:space="preserve">knop zodat ik een </w:t>
+      </w:r>
+      <w:r>
+        <w:rPr>
+          <w:color w:val="00B050"/>
+        </w:rPr>
+        <w:t xml:space="preserve">oefening </w:t>
+      </w:r>
+      <w:r>
+        <w:rPr>
+          <w:color w:val="00B050"/>
+        </w:rPr>
+        <w:t xml:space="preserve">kan </w:t>
+      </w:r>
+      <w:r>
+        <w:rPr>
+          <w:color w:val="00B050"/>
+        </w:rPr>
+        <w:t>verwijderen.</w:t>
+      </w:r>
+    </w:p>
+    <w:p>
+      <w:pPr>
+        <w:pStyle w:val="Lijstalinea"/>
+        <w:numPr>
+          <w:ilvl w:val="0"/>
+          <w:numId w:val="3"/>
+        </w:numPr>
+        <w:rPr>
+          <w:color w:val="00B050"/>
+        </w:rPr>
+      </w:pPr>
+      <w:r>
+        <w:rPr>
+          <w:b/>
+          <w:bCs/>
+          <w:color w:val="00B050"/>
+        </w:rPr>
+        <w:t>EDIT 2</w:t>
+      </w:r>
+      <w:r>
+        <w:rPr>
+          <w:color w:val="00B050"/>
+        </w:rPr>
+        <w:t xml:space="preserve"> </w:t>
+      </w:r>
+      <w:r>
+        <w:rPr>
+          <w:color w:val="00B050"/>
+        </w:rPr>
+        <w:t>Als beheerder wil ik nadat ik een oefening heb gekozen, de oefening kunnen aanpassen.</w:t>
+      </w:r>
+      <w:r>
+        <w:rPr>
+          <w:color w:val="00B050"/>
+        </w:rPr>
+        <w:t xml:space="preserve"> De oefening bestaat uit een titel (naam van de oefening), een Nederlandstalige instructie (uitgebreide beschrijving)</w:t>
+      </w:r>
+      <w:r>
+        <w:rPr>
           <w:color w:val="ED7D31" w:themeColor="accent2"/>
         </w:rPr>
+        <w:t xml:space="preserve"> </w:t>
+      </w:r>
+      <w:r>
+        <w:rPr>
+          <w:b/>
+          <w:bCs/>
+          <w:color w:val="FF0000"/>
+        </w:rPr>
+        <w:t xml:space="preserve">en een vertaling </w:t>
+      </w:r>
+      <w:r>
+        <w:rPr>
+          <w:b/>
+          <w:bCs/>
+          <w:color w:val="FF0000"/>
+          <w:u w:val="single"/>
+        </w:rPr>
+        <w:t>van de instructie</w:t>
+      </w:r>
+      <w:r>
+        <w:rPr>
+          <w:b/>
+          <w:bCs/>
+          <w:color w:val="FF0000"/>
+        </w:rPr>
+        <w:t xml:space="preserve"> in het Engels.</w:t>
+      </w:r>
+      <w:r>
+        <w:rPr>
+          <w:color w:val="FF0000"/>
+        </w:rPr>
+        <w:t xml:space="preserve"> </w:t>
+      </w:r>
+      <w:r>
+        <w:rPr>
+          <w:color w:val="00B050"/>
+        </w:rPr>
+        <w:t>De oefeningenlijst is onderaan dit document toegevoegd. De instructies moeten zelf aangemaakt worden.</w:t>
+      </w:r>
+    </w:p>
+    <w:p>
+      <w:pPr>
+        <w:pStyle w:val="Lijstalinea"/>
+        <w:numPr>
+          <w:ilvl w:val="0"/>
+          <w:numId w:val="3"/>
+        </w:numPr>
+        <w:rPr>
+          <w:color w:val="00B050"/>
+        </w:rPr>
+      </w:pPr>
+      <w:r>
+        <w:rPr>
+          <w:b/>
+          <w:bCs/>
+          <w:color w:val="00B050"/>
+        </w:rPr>
         <w:t>CREATE</w:t>
       </w:r>
       <w:r>
         <w:rPr>
-          <w:color w:val="ED7D31" w:themeColor="accent2"/>
+          <w:color w:val="00B050"/>
         </w:rPr>
         <w:t xml:space="preserve"> </w:t>
       </w:r>
       <w:r>
         <w:rPr>
-          <w:color w:val="ED7D31" w:themeColor="accent2"/>
+          <w:color w:val="00B050"/>
         </w:rPr>
         <w:t>Als beheerder wil ik boven</w:t>
       </w:r>
       <w:r>
         <w:rPr>
-          <w:color w:val="ED7D31" w:themeColor="accent2"/>
+          <w:color w:val="00B050"/>
         </w:rPr>
         <w:t xml:space="preserve">aan de </w:t>
       </w:r>
       <w:r>
         <w:rPr>
-          <w:color w:val="ED7D31" w:themeColor="accent2"/>
+          <w:color w:val="00B050"/>
         </w:rPr>
         <w:t xml:space="preserve">oefeningen </w:t>
       </w:r>
       <w:r>
         <w:rPr>
-          <w:color w:val="ED7D31" w:themeColor="accent2"/>
+          <w:color w:val="00B050"/>
         </w:rPr>
         <w:t>lijst een knop zodat ik een nieuwe oefening kan toevoegen.</w:t>
+      </w:r>
+    </w:p>
+    <w:p>
+      <w:pPr>
+        <w:pStyle w:val="Lijstalinea"/>
+      </w:pPr>
+      <w:r>
+        <w:rPr>
+          <w:b/>
+          <w:bCs/>
+        </w:rPr>
+        <w:t>Anil</w:t>
       </w:r>
     </w:p>
     <w:p>
@@ -2147,26 +2218,6 @@
 </file>
 
 <file path=customXml/item1.xml><?xml version="1.0" encoding="utf-8"?>
-<?mso-contentType ?>
-<FormTemplates xmlns="http://schemas.microsoft.com/sharepoint/v3/contenttype/forms">
-  <Display>DocumentLibraryForm</Display>
-  <Edit>DocumentLibraryForm</Edit>
-  <New>DocumentLibraryForm</New>
-</FormTemplates>
-</file>
-
-<file path=customXml/item2.xml><?xml version="1.0" encoding="utf-8"?>
-<p:properties xmlns:p="http://schemas.microsoft.com/office/2006/metadata/properties" xmlns:xsi="http://www.w3.org/2001/XMLSchema-instance" xmlns:pc="http://schemas.microsoft.com/office/infopath/2007/PartnerControls">
-  <documentManagement>
-    <TaxCatchAll xmlns="c96a6e63-7a4c-415e-a135-0d280d212f60" xsi:nil="true"/>
-    <lcf76f155ced4ddcb4097134ff3c332f xmlns="0dd2303e-39a5-4199-a8dc-5b6285e9f2b4">
-      <Terms xmlns="http://schemas.microsoft.com/office/infopath/2007/PartnerControls"/>
-    </lcf76f155ced4ddcb4097134ff3c332f>
-  </documentManagement>
-</p:properties>
-</file>
-
-<file path=customXml/item3.xml><?xml version="1.0" encoding="utf-8"?>
 <ct:contentTypeSchema xmlns:ct="http://schemas.microsoft.com/office/2006/metadata/contentType" xmlns:ma="http://schemas.microsoft.com/office/2006/metadata/properties/metaAttributes" ct:_="" ma:_="" ma:contentTypeName="Document" ma:contentTypeID="0x01010040FE3898A9F40B4AA1E64DE3594590C4" ma:contentTypeVersion="13" ma:contentTypeDescription="Een nieuw document maken." ma:contentTypeScope="" ma:versionID="575034d70d6c77e291dba34e3d37d57f">
   <xsd:schema xmlns:xsd="http://www.w3.org/2001/XMLSchema" xmlns:xs="http://www.w3.org/2001/XMLSchema" xmlns:p="http://schemas.microsoft.com/office/2006/metadata/properties" xmlns:ns2="c96a6e63-7a4c-415e-a135-0d280d212f60" xmlns:ns3="0dd2303e-39a5-4199-a8dc-5b6285e9f2b4" targetNamespace="http://schemas.microsoft.com/office/2006/metadata/properties" ma:root="true" ma:fieldsID="3d5c90d29dee4b9b33a6066a6cf6cfb7" ns2:_="" ns3:_="">
     <xsd:import namespace="c96a6e63-7a4c-415e-a135-0d280d212f60"/>
@@ -2389,10 +2440,41 @@
 </ct:contentTypeSchema>
 </file>
 
+<file path=customXml/item2.xml><?xml version="1.0" encoding="utf-8"?>
+<p:properties xmlns:p="http://schemas.microsoft.com/office/2006/metadata/properties" xmlns:xsi="http://www.w3.org/2001/XMLSchema-instance" xmlns:pc="http://schemas.microsoft.com/office/infopath/2007/PartnerControls">
+  <documentManagement>
+    <TaxCatchAll xmlns="c96a6e63-7a4c-415e-a135-0d280d212f60" xsi:nil="true"/>
+    <lcf76f155ced4ddcb4097134ff3c332f xmlns="0dd2303e-39a5-4199-a8dc-5b6285e9f2b4">
+      <Terms xmlns="http://schemas.microsoft.com/office/infopath/2007/PartnerControls"/>
+    </lcf76f155ced4ddcb4097134ff3c332f>
+  </documentManagement>
+</p:properties>
+</file>
+
+<file path=customXml/item3.xml><?xml version="1.0" encoding="utf-8"?>
+<?mso-contentType ?>
+<FormTemplates xmlns="http://schemas.microsoft.com/sharepoint/v3/contenttype/forms">
+  <Display>DocumentLibraryForm</Display>
+  <Edit>DocumentLibraryForm</Edit>
+  <New>DocumentLibraryForm</New>
+</FormTemplates>
+</file>
+
 <file path=customXml/itemProps1.xml><?xml version="1.0" encoding="utf-8"?>
-<ds:datastoreItem xmlns:ds="http://schemas.openxmlformats.org/officeDocument/2006/customXml" ds:itemID="{5C7FC33C-4C97-41C7-8DE5-5C39F3C86B14}">
+<ds:datastoreItem xmlns:ds="http://schemas.openxmlformats.org/officeDocument/2006/customXml" ds:itemID="{43D9BC96-AAE3-48E6-9301-3D88966EF8DA}">
   <ds:schemaRefs>
-    <ds:schemaRef ds:uri="http://schemas.microsoft.com/sharepoint/v3/contenttype/forms"/>
+    <ds:schemaRef ds:uri="http://schemas.microsoft.com/office/2006/metadata/contentType"/>
+    <ds:schemaRef ds:uri="http://schemas.microsoft.com/office/2006/metadata/properties/metaAttributes"/>
+    <ds:schemaRef ds:uri="http://www.w3.org/2001/XMLSchema"/>
+    <ds:schemaRef ds:uri="http://schemas.microsoft.com/office/2006/metadata/properties"/>
+    <ds:schemaRef ds:uri="c96a6e63-7a4c-415e-a135-0d280d212f60"/>
+    <ds:schemaRef ds:uri="0dd2303e-39a5-4199-a8dc-5b6285e9f2b4"/>
+    <ds:schemaRef ds:uri="http://schemas.microsoft.com/office/2006/documentManagement/types"/>
+    <ds:schemaRef ds:uri="http://schemas.microsoft.com/office/infopath/2007/PartnerControls"/>
+    <ds:schemaRef ds:uri="http://schemas.openxmlformats.org/package/2006/metadata/core-properties"/>
+    <ds:schemaRef ds:uri="http://purl.org/dc/elements/1.1/"/>
+    <ds:schemaRef ds:uri="http://purl.org/dc/terms/"/>
+    <ds:schemaRef ds:uri="http://schemas.microsoft.com/internal/obd"/>
   </ds:schemaRefs>
 </ds:datastoreItem>
 </file>
@@ -2409,20 +2491,9 @@
 </file>
 
 <file path=customXml/itemProps3.xml><?xml version="1.0" encoding="utf-8"?>
-<ds:datastoreItem xmlns:ds="http://schemas.openxmlformats.org/officeDocument/2006/customXml" ds:itemID="{43D9BC96-AAE3-48E6-9301-3D88966EF8DA}">
+<ds:datastoreItem xmlns:ds="http://schemas.openxmlformats.org/officeDocument/2006/customXml" ds:itemID="{5C7FC33C-4C97-41C7-8DE5-5C39F3C86B14}">
   <ds:schemaRefs>
-    <ds:schemaRef ds:uri="http://schemas.microsoft.com/office/2006/metadata/contentType"/>
-    <ds:schemaRef ds:uri="http://schemas.microsoft.com/office/2006/metadata/properties/metaAttributes"/>
-    <ds:schemaRef ds:uri="http://www.w3.org/2001/XMLSchema"/>
-    <ds:schemaRef ds:uri="http://schemas.microsoft.com/office/2006/metadata/properties"/>
-    <ds:schemaRef ds:uri="c96a6e63-7a4c-415e-a135-0d280d212f60"/>
-    <ds:schemaRef ds:uri="0dd2303e-39a5-4199-a8dc-5b6285e9f2b4"/>
-    <ds:schemaRef ds:uri="http://schemas.microsoft.com/office/2006/documentManagement/types"/>
-    <ds:schemaRef ds:uri="http://schemas.microsoft.com/office/infopath/2007/PartnerControls"/>
-    <ds:schemaRef ds:uri="http://schemas.openxmlformats.org/package/2006/metadata/core-properties"/>
-    <ds:schemaRef ds:uri="http://purl.org/dc/elements/1.1/"/>
-    <ds:schemaRef ds:uri="http://purl.org/dc/terms/"/>
-    <ds:schemaRef ds:uri="http://schemas.microsoft.com/internal/obd"/>
+    <ds:schemaRef ds:uri="http://schemas.microsoft.com/sharepoint/v3/contenttype/forms"/>
   </ds:schemaRefs>
 </ds:datastoreItem>
 </file>
</xml_diff>